<commit_message>
se agrega el mensaje en el main
</commit_message>
<xml_diff>
--- a/Aplicación de la Metodología Ágil Scrum.docx
+++ b/Aplicación de la Metodología Ágil Scrum.docx
@@ -135,7 +135,85 @@
           <w:szCs w:val="24"/>
           <w:lang w:eastAsia="es-EC"/>
         </w:rPr>
-        <w:t>Establecer los Roles de cada miembro del equipo (Scrum Master, Product Owner, Developers).</w:t>
+        <w:t xml:space="preserve">Establecer los Roles de cada miembro del equipo (Scrum Master, </w:t>
+      </w:r>
+      <w:proofErr w:type="spellStart"/>
+      <w:r>
+        <w:rPr>
+          <w:rFonts w:ascii="Arial" w:eastAsia="Times New Roman" w:hAnsi="Arial" w:cs="Arial"/>
+          <w:b/>
+          <w:bCs/>
+          <w:color w:val="5B9BD5" w:themeColor="accent5"/>
+          <w:sz w:val="24"/>
+          <w:szCs w:val="24"/>
+          <w:lang w:eastAsia="es-EC"/>
+        </w:rPr>
+        <w:t>Product</w:t>
+      </w:r>
+      <w:proofErr w:type="spellEnd"/>
+      <w:r>
+        <w:rPr>
+          <w:rFonts w:ascii="Arial" w:eastAsia="Times New Roman" w:hAnsi="Arial" w:cs="Arial"/>
+          <w:b/>
+          <w:bCs/>
+          <w:color w:val="5B9BD5" w:themeColor="accent5"/>
+          <w:sz w:val="24"/>
+          <w:szCs w:val="24"/>
+          <w:lang w:eastAsia="es-EC"/>
+        </w:rPr>
+        <w:t xml:space="preserve"> </w:t>
+      </w:r>
+      <w:proofErr w:type="spellStart"/>
+      <w:r>
+        <w:rPr>
+          <w:rFonts w:ascii="Arial" w:eastAsia="Times New Roman" w:hAnsi="Arial" w:cs="Arial"/>
+          <w:b/>
+          <w:bCs/>
+          <w:color w:val="5B9BD5" w:themeColor="accent5"/>
+          <w:sz w:val="24"/>
+          <w:szCs w:val="24"/>
+          <w:lang w:eastAsia="es-EC"/>
+        </w:rPr>
+        <w:t>Owner</w:t>
+      </w:r>
+      <w:proofErr w:type="spellEnd"/>
+      <w:r>
+        <w:rPr>
+          <w:rFonts w:ascii="Arial" w:eastAsia="Times New Roman" w:hAnsi="Arial" w:cs="Arial"/>
+          <w:b/>
+          <w:bCs/>
+          <w:color w:val="5B9BD5" w:themeColor="accent5"/>
+          <w:sz w:val="24"/>
+          <w:szCs w:val="24"/>
+          <w:lang w:eastAsia="es-EC"/>
+        </w:rPr>
+        <w:t xml:space="preserve">, </w:t>
+      </w:r>
+      <w:proofErr w:type="spellStart"/>
+      <w:r>
+        <w:rPr>
+          <w:rFonts w:ascii="Arial" w:eastAsia="Times New Roman" w:hAnsi="Arial" w:cs="Arial"/>
+          <w:b/>
+          <w:bCs/>
+          <w:color w:val="5B9BD5" w:themeColor="accent5"/>
+          <w:sz w:val="24"/>
+          <w:szCs w:val="24"/>
+          <w:lang w:eastAsia="es-EC"/>
+        </w:rPr>
+        <w:t>Developers</w:t>
+      </w:r>
+      <w:proofErr w:type="spellEnd"/>
+      <w:r>
+        <w:rPr>
+          <w:rFonts w:ascii="Arial" w:eastAsia="Times New Roman" w:hAnsi="Arial" w:cs="Arial"/>
+          <w:b/>
+          <w:bCs/>
+          <w:color w:val="5B9BD5" w:themeColor="accent5"/>
+          <w:sz w:val="24"/>
+          <w:szCs w:val="24"/>
+          <w:lang w:eastAsia="es-EC"/>
+        </w:rPr>
+        <w:t>).</w:t>
       </w:r>
     </w:p>
     <w:p>
@@ -169,7 +247,7 @@
         </w:rPr>
         <w:t xml:space="preserve">Definir un Sprint de una </w:t>
       </w:r>
-      <w:proofErr w:type="gramStart"/>
+      <w:proofErr w:type="spellStart"/>
       <w:r>
         <w:rPr>
           <w:rFonts w:ascii="Arial" w:eastAsia="Times New Roman" w:hAnsi="Arial" w:cs="Arial"/>
@@ -182,7 +260,7 @@
         </w:rPr>
         <w:t>semana.Confeccionar</w:t>
       </w:r>
-      <w:proofErr w:type="gramEnd"/>
+      <w:proofErr w:type="spellEnd"/>
       <w:r>
         <w:rPr>
           <w:rFonts w:ascii="Arial" w:eastAsia="Times New Roman" w:hAnsi="Arial" w:cs="Arial"/>
@@ -363,17 +441,43 @@
           <w:lang w:eastAsia="es-EC"/>
         </w:rPr>
       </w:pPr>
-      <w:r>
-        <w:rPr>
-          <w:rFonts w:ascii="Arial" w:eastAsia="Times New Roman" w:hAnsi="Arial" w:cs="Arial"/>
-          <w:b/>
-          <w:bCs/>
-          <w:sz w:val="24"/>
-          <w:szCs w:val="24"/>
-          <w:lang w:eastAsia="es-EC"/>
-        </w:rPr>
-        <w:t>Product Owner</w:t>
-      </w:r>
+      <w:proofErr w:type="spellStart"/>
+      <w:r>
+        <w:rPr>
+          <w:rFonts w:ascii="Arial" w:eastAsia="Times New Roman" w:hAnsi="Arial" w:cs="Arial"/>
+          <w:b/>
+          <w:bCs/>
+          <w:sz w:val="24"/>
+          <w:szCs w:val="24"/>
+          <w:lang w:eastAsia="es-EC"/>
+        </w:rPr>
+        <w:t>Product</w:t>
+      </w:r>
+      <w:proofErr w:type="spellEnd"/>
+      <w:r>
+        <w:rPr>
+          <w:rFonts w:ascii="Arial" w:eastAsia="Times New Roman" w:hAnsi="Arial" w:cs="Arial"/>
+          <w:b/>
+          <w:bCs/>
+          <w:sz w:val="24"/>
+          <w:szCs w:val="24"/>
+          <w:lang w:eastAsia="es-EC"/>
+        </w:rPr>
+        <w:t xml:space="preserve"> </w:t>
+      </w:r>
+      <w:proofErr w:type="spellStart"/>
+      <w:r>
+        <w:rPr>
+          <w:rFonts w:ascii="Arial" w:eastAsia="Times New Roman" w:hAnsi="Arial" w:cs="Arial"/>
+          <w:b/>
+          <w:bCs/>
+          <w:sz w:val="24"/>
+          <w:szCs w:val="24"/>
+          <w:lang w:eastAsia="es-EC"/>
+        </w:rPr>
+        <w:t>Owner</w:t>
+      </w:r>
+      <w:proofErr w:type="spellEnd"/>
       <w:r>
         <w:rPr>
           <w:rFonts w:ascii="Arial" w:eastAsia="Times New Roman" w:hAnsi="Arial" w:cs="Arial"/>
@@ -399,6 +503,7 @@
           <w:lang w:eastAsia="es-EC"/>
         </w:rPr>
       </w:pPr>
+      <w:proofErr w:type="spellStart"/>
       <w:r>
         <w:rPr>
           <w:rFonts w:ascii="Arial" w:eastAsia="Times New Roman" w:hAnsi="Arial" w:cs="Arial"/>
@@ -410,6 +515,7 @@
         </w:rPr>
         <w:t>Developers</w:t>
       </w:r>
+      <w:proofErr w:type="spellEnd"/>
       <w:r>
         <w:rPr>
           <w:rFonts w:ascii="Arial" w:eastAsia="Times New Roman" w:hAnsi="Arial" w:cs="Arial"/>
@@ -1020,7 +1126,31 @@
           <w:szCs w:val="24"/>
           <w:lang w:eastAsia="es-EC"/>
         </w:rPr>
-        <w:t>1. Sprint Planning (Planificación del Sprint):</w:t>
+        <w:t xml:space="preserve">1. Sprint </w:t>
+      </w:r>
+      <w:proofErr w:type="spellStart"/>
+      <w:r>
+        <w:rPr>
+          <w:rFonts w:ascii="Arial" w:eastAsia="Times New Roman" w:hAnsi="Arial" w:cs="Arial"/>
+          <w:b/>
+          <w:bCs/>
+          <w:sz w:val="24"/>
+          <w:szCs w:val="24"/>
+          <w:lang w:eastAsia="es-EC"/>
+        </w:rPr>
+        <w:t>Planning</w:t>
+      </w:r>
+      <w:proofErr w:type="spellEnd"/>
+      <w:r>
+        <w:rPr>
+          <w:rFonts w:ascii="Arial" w:eastAsia="Times New Roman" w:hAnsi="Arial" w:cs="Arial"/>
+          <w:b/>
+          <w:bCs/>
+          <w:sz w:val="24"/>
+          <w:szCs w:val="24"/>
+          <w:lang w:eastAsia="es-EC"/>
+        </w:rPr>
+        <w:t xml:space="preserve"> (Planificación del Sprint):</w:t>
       </w:r>
     </w:p>
     <w:p>
@@ -1118,7 +1248,55 @@
           <w:szCs w:val="24"/>
           <w:lang w:eastAsia="es-EC"/>
         </w:rPr>
-        <w:t>2. Daily Standup (Reunión Diaria):</w:t>
+        <w:t xml:space="preserve">2. </w:t>
+      </w:r>
+      <w:proofErr w:type="spellStart"/>
+      <w:r>
+        <w:rPr>
+          <w:rFonts w:ascii="Arial" w:eastAsia="Times New Roman" w:hAnsi="Arial" w:cs="Arial"/>
+          <w:b/>
+          <w:bCs/>
+          <w:sz w:val="24"/>
+          <w:szCs w:val="24"/>
+          <w:lang w:eastAsia="es-EC"/>
+        </w:rPr>
+        <w:t>Daily</w:t>
+      </w:r>
+      <w:proofErr w:type="spellEnd"/>
+      <w:r>
+        <w:rPr>
+          <w:rFonts w:ascii="Arial" w:eastAsia="Times New Roman" w:hAnsi="Arial" w:cs="Arial"/>
+          <w:b/>
+          <w:bCs/>
+          <w:sz w:val="24"/>
+          <w:szCs w:val="24"/>
+          <w:lang w:eastAsia="es-EC"/>
+        </w:rPr>
+        <w:t xml:space="preserve"> </w:t>
+      </w:r>
+      <w:proofErr w:type="spellStart"/>
+      <w:r>
+        <w:rPr>
+          <w:rFonts w:ascii="Arial" w:eastAsia="Times New Roman" w:hAnsi="Arial" w:cs="Arial"/>
+          <w:b/>
+          <w:bCs/>
+          <w:sz w:val="24"/>
+          <w:szCs w:val="24"/>
+          <w:lang w:eastAsia="es-EC"/>
+        </w:rPr>
+        <w:t>Standup</w:t>
+      </w:r>
+      <w:proofErr w:type="spellEnd"/>
+      <w:r>
+        <w:rPr>
+          <w:rFonts w:ascii="Arial" w:eastAsia="Times New Roman" w:hAnsi="Arial" w:cs="Arial"/>
+          <w:b/>
+          <w:bCs/>
+          <w:sz w:val="24"/>
+          <w:szCs w:val="24"/>
+          <w:lang w:eastAsia="es-EC"/>
+        </w:rPr>
+        <w:t xml:space="preserve"> (Reunión Diaria):</w:t>
       </w:r>
     </w:p>
     <w:p>
@@ -1241,7 +1419,31 @@
           <w:szCs w:val="24"/>
           <w:lang w:eastAsia="es-EC"/>
         </w:rPr>
-        <w:t>3. Sprint Review (Revisión del Sprint):</w:t>
+        <w:t xml:space="preserve">3. Sprint </w:t>
+      </w:r>
+      <w:proofErr w:type="spellStart"/>
+      <w:r>
+        <w:rPr>
+          <w:rFonts w:ascii="Arial" w:eastAsia="Times New Roman" w:hAnsi="Arial" w:cs="Arial"/>
+          <w:b/>
+          <w:bCs/>
+          <w:sz w:val="24"/>
+          <w:szCs w:val="24"/>
+          <w:lang w:eastAsia="es-EC"/>
+        </w:rPr>
+        <w:t>Review</w:t>
+      </w:r>
+      <w:proofErr w:type="spellEnd"/>
+      <w:r>
+        <w:rPr>
+          <w:rFonts w:ascii="Arial" w:eastAsia="Times New Roman" w:hAnsi="Arial" w:cs="Arial"/>
+          <w:b/>
+          <w:bCs/>
+          <w:sz w:val="24"/>
+          <w:szCs w:val="24"/>
+          <w:lang w:eastAsia="es-EC"/>
+        </w:rPr>
+        <w:t xml:space="preserve"> (Revisión del Sprint):</w:t>
       </w:r>
     </w:p>
     <w:p>
@@ -1266,7 +1468,47 @@
           <w:szCs w:val="24"/>
           <w:lang w:eastAsia="es-EC"/>
         </w:rPr>
-        <w:t>Al final del sprint, el equipo presenta lo que ha completado al Product Owner y otras partes interesadas.</w:t>
+        <w:t xml:space="preserve">Al final del sprint, el equipo presenta lo que ha completado al </w:t>
+      </w:r>
+      <w:proofErr w:type="spellStart"/>
+      <w:r>
+        <w:rPr>
+          <w:rFonts w:ascii="Arial" w:eastAsia="Times New Roman" w:hAnsi="Arial" w:cs="Arial"/>
+          <w:sz w:val="24"/>
+          <w:szCs w:val="24"/>
+          <w:lang w:eastAsia="es-EC"/>
+        </w:rPr>
+        <w:t>Product</w:t>
+      </w:r>
+      <w:proofErr w:type="spellEnd"/>
+      <w:r>
+        <w:rPr>
+          <w:rFonts w:ascii="Arial" w:eastAsia="Times New Roman" w:hAnsi="Arial" w:cs="Arial"/>
+          <w:sz w:val="24"/>
+          <w:szCs w:val="24"/>
+          <w:lang w:eastAsia="es-EC"/>
+        </w:rPr>
+        <w:t xml:space="preserve"> </w:t>
+      </w:r>
+      <w:proofErr w:type="spellStart"/>
+      <w:r>
+        <w:rPr>
+          <w:rFonts w:ascii="Arial" w:eastAsia="Times New Roman" w:hAnsi="Arial" w:cs="Arial"/>
+          <w:sz w:val="24"/>
+          <w:szCs w:val="24"/>
+          <w:lang w:eastAsia="es-EC"/>
+        </w:rPr>
+        <w:t>Owner</w:t>
+      </w:r>
+      <w:proofErr w:type="spellEnd"/>
+      <w:r>
+        <w:rPr>
+          <w:rFonts w:ascii="Arial" w:eastAsia="Times New Roman" w:hAnsi="Arial" w:cs="Arial"/>
+          <w:sz w:val="24"/>
+          <w:szCs w:val="24"/>
+          <w:lang w:eastAsia="es-EC"/>
+        </w:rPr>
+        <w:t xml:space="preserve"> y otras partes interesadas.</w:t>
       </w:r>
     </w:p>
     <w:p>
@@ -1463,8 +1705,20 @@
           <w:sz w:val="24"/>
           <w:szCs w:val="24"/>
         </w:rPr>
-        <w:t>Sprint Planning</w:t>
-      </w:r>
+        <w:t xml:space="preserve">Sprint </w:t>
+      </w:r>
+      <w:proofErr w:type="spellStart"/>
+      <w:r>
+        <w:rPr>
+          <w:rFonts w:ascii="Arial" w:hAnsi="Arial" w:cs="Arial"/>
+          <w:b/>
+          <w:bCs/>
+          <w:sz w:val="24"/>
+          <w:szCs w:val="24"/>
+        </w:rPr>
+        <w:t>Planning</w:t>
+      </w:r>
+      <w:proofErr w:type="spellEnd"/>
     </w:p>
     <w:p>
       <w:pPr>
@@ -1547,27 +1801,65 @@
           <w:sz w:val="24"/>
           <w:szCs w:val="24"/>
         </w:rPr>
-        <w:t>- Product Owner</w:t>
-      </w:r>
-    </w:p>
-    <w:p>
-      <w:pPr>
-        <w:spacing w:line="360" w:lineRule="auto"/>
-        <w:jc w:val="both"/>
-        <w:rPr>
-          <w:rFonts w:ascii="Arial" w:hAnsi="Arial" w:cs="Arial"/>
-          <w:sz w:val="24"/>
-          <w:szCs w:val="24"/>
-        </w:rPr>
-      </w:pPr>
-      <w:r>
-        <w:rPr>
-          <w:rFonts w:ascii="Arial" w:hAnsi="Arial" w:cs="Arial"/>
-          <w:sz w:val="24"/>
-          <w:szCs w:val="24"/>
-        </w:rPr>
-        <w:t>- Developers</w:t>
-      </w:r>
+        <w:t xml:space="preserve">- </w:t>
+      </w:r>
+      <w:proofErr w:type="spellStart"/>
+      <w:r>
+        <w:rPr>
+          <w:rFonts w:ascii="Arial" w:hAnsi="Arial" w:cs="Arial"/>
+          <w:sz w:val="24"/>
+          <w:szCs w:val="24"/>
+        </w:rPr>
+        <w:t>Product</w:t>
+      </w:r>
+      <w:proofErr w:type="spellEnd"/>
+      <w:r>
+        <w:rPr>
+          <w:rFonts w:ascii="Arial" w:hAnsi="Arial" w:cs="Arial"/>
+          <w:sz w:val="24"/>
+          <w:szCs w:val="24"/>
+        </w:rPr>
+        <w:t xml:space="preserve"> </w:t>
+      </w:r>
+      <w:proofErr w:type="spellStart"/>
+      <w:r>
+        <w:rPr>
+          <w:rFonts w:ascii="Arial" w:hAnsi="Arial" w:cs="Arial"/>
+          <w:sz w:val="24"/>
+          <w:szCs w:val="24"/>
+        </w:rPr>
+        <w:t>Owner</w:t>
+      </w:r>
+      <w:proofErr w:type="spellEnd"/>
+    </w:p>
+    <w:p>
+      <w:pPr>
+        <w:spacing w:line="360" w:lineRule="auto"/>
+        <w:jc w:val="both"/>
+        <w:rPr>
+          <w:rFonts w:ascii="Arial" w:hAnsi="Arial" w:cs="Arial"/>
+          <w:sz w:val="24"/>
+          <w:szCs w:val="24"/>
+        </w:rPr>
+      </w:pPr>
+      <w:r>
+        <w:rPr>
+          <w:rFonts w:ascii="Arial" w:hAnsi="Arial" w:cs="Arial"/>
+          <w:sz w:val="24"/>
+          <w:szCs w:val="24"/>
+        </w:rPr>
+        <w:t xml:space="preserve">- </w:t>
+      </w:r>
+      <w:proofErr w:type="spellStart"/>
+      <w:r>
+        <w:rPr>
+          <w:rFonts w:ascii="Arial" w:hAnsi="Arial" w:cs="Arial"/>
+          <w:sz w:val="24"/>
+          <w:szCs w:val="24"/>
+        </w:rPr>
+        <w:t>Developers</w:t>
+      </w:r>
+      <w:proofErr w:type="spellEnd"/>
     </w:p>
     <w:p>
       <w:pPr>
@@ -1950,15 +2242,49 @@
           <w:szCs w:val="24"/>
         </w:rPr>
       </w:pPr>
-      <w:r>
-        <w:rPr>
-          <w:rFonts w:ascii="Arial" w:hAnsi="Arial" w:cs="Arial"/>
-          <w:b/>
-          <w:bCs/>
-          <w:sz w:val="24"/>
-          <w:szCs w:val="24"/>
-        </w:rPr>
-        <w:t>Daily Standup (Reunión Diaria)</w:t>
+      <w:proofErr w:type="spellStart"/>
+      <w:r>
+        <w:rPr>
+          <w:rFonts w:ascii="Arial" w:hAnsi="Arial" w:cs="Arial"/>
+          <w:b/>
+          <w:bCs/>
+          <w:sz w:val="24"/>
+          <w:szCs w:val="24"/>
+        </w:rPr>
+        <w:t>Daily</w:t>
+      </w:r>
+      <w:proofErr w:type="spellEnd"/>
+      <w:r>
+        <w:rPr>
+          <w:rFonts w:ascii="Arial" w:hAnsi="Arial" w:cs="Arial"/>
+          <w:b/>
+          <w:bCs/>
+          <w:sz w:val="24"/>
+          <w:szCs w:val="24"/>
+        </w:rPr>
+        <w:t xml:space="preserve"> </w:t>
+      </w:r>
+      <w:proofErr w:type="spellStart"/>
+      <w:r>
+        <w:rPr>
+          <w:rFonts w:ascii="Arial" w:hAnsi="Arial" w:cs="Arial"/>
+          <w:b/>
+          <w:bCs/>
+          <w:sz w:val="24"/>
+          <w:szCs w:val="24"/>
+        </w:rPr>
+        <w:t>Standup</w:t>
+      </w:r>
+      <w:proofErr w:type="spellEnd"/>
+      <w:r>
+        <w:rPr>
+          <w:rFonts w:ascii="Arial" w:hAnsi="Arial" w:cs="Arial"/>
+          <w:b/>
+          <w:bCs/>
+          <w:sz w:val="24"/>
+          <w:szCs w:val="24"/>
+        </w:rPr>
+        <w:t xml:space="preserve"> (Reunión Diaria)</w:t>
       </w:r>
     </w:p>
     <w:p>
@@ -2139,6 +2465,7 @@
         </w:rPr>
         <w:t xml:space="preserve">  - </w:t>
       </w:r>
+      <w:proofErr w:type="spellStart"/>
       <w:r>
         <w:rPr>
           <w:rFonts w:ascii="Arial" w:hAnsi="Arial" w:cs="Arial"/>
@@ -2146,7 +2473,17 @@
           <w:szCs w:val="24"/>
           <w:u w:val="single"/>
         </w:rPr>
-        <w:t>Developer:</w:t>
+        <w:t>Developer</w:t>
+      </w:r>
+      <w:proofErr w:type="spellEnd"/>
+      <w:r>
+        <w:rPr>
+          <w:rFonts w:ascii="Arial" w:hAnsi="Arial" w:cs="Arial"/>
+          <w:sz w:val="24"/>
+          <w:szCs w:val="24"/>
+          <w:u w:val="single"/>
+        </w:rPr>
+        <w:t>:</w:t>
       </w:r>
     </w:p>
     <w:p>
@@ -2226,6 +2563,7 @@
         </w:rPr>
         <w:t xml:space="preserve">  - </w:t>
       </w:r>
+      <w:proofErr w:type="spellStart"/>
       <w:r>
         <w:rPr>
           <w:rFonts w:ascii="Arial" w:hAnsi="Arial" w:cs="Arial"/>
@@ -2233,8 +2571,9 @@
           <w:szCs w:val="24"/>
           <w:u w:val="single"/>
         </w:rPr>
-        <w:t>Developer:</w:t>
-      </w:r>
+        <w:t>Developer</w:t>
+      </w:r>
+      <w:proofErr w:type="spellEnd"/>
       <w:r>
         <w:rPr>
           <w:rFonts w:ascii="Arial" w:hAnsi="Arial" w:cs="Arial"/>
@@ -2242,6 +2581,15 @@
           <w:szCs w:val="24"/>
           <w:u w:val="single"/>
         </w:rPr>
+        <w:t>:</w:t>
+      </w:r>
+      <w:r>
+        <w:rPr>
+          <w:rFonts w:ascii="Arial" w:hAnsi="Arial" w:cs="Arial"/>
+          <w:sz w:val="24"/>
+          <w:szCs w:val="24"/>
+          <w:u w:val="single"/>
+        </w:rPr>
         <w:t xml:space="preserve"> </w:t>
       </w:r>
     </w:p>
@@ -2322,6 +2670,7 @@
         </w:rPr>
         <w:t xml:space="preserve">  - </w:t>
       </w:r>
+      <w:proofErr w:type="spellStart"/>
       <w:r>
         <w:rPr>
           <w:rFonts w:ascii="Arial" w:hAnsi="Arial" w:cs="Arial"/>
@@ -2329,7 +2678,17 @@
           <w:szCs w:val="24"/>
           <w:u w:val="single"/>
         </w:rPr>
-        <w:t>Developer:</w:t>
+        <w:t>Developer</w:t>
+      </w:r>
+      <w:proofErr w:type="spellEnd"/>
+      <w:r>
+        <w:rPr>
+          <w:rFonts w:ascii="Arial" w:hAnsi="Arial" w:cs="Arial"/>
+          <w:sz w:val="24"/>
+          <w:szCs w:val="24"/>
+          <w:u w:val="single"/>
+        </w:rPr>
+        <w:t>:</w:t>
       </w:r>
     </w:p>
     <w:p>
@@ -2429,6 +2788,7 @@
         </w:rPr>
         <w:t xml:space="preserve">  - </w:t>
       </w:r>
+      <w:proofErr w:type="spellStart"/>
       <w:r>
         <w:rPr>
           <w:rFonts w:ascii="Arial" w:hAnsi="Arial" w:cs="Arial"/>
@@ -2438,6 +2798,7 @@
         </w:rPr>
         <w:t>Developer</w:t>
       </w:r>
+      <w:proofErr w:type="spellEnd"/>
     </w:p>
     <w:p>
       <w:pPr>
@@ -2516,6 +2877,7 @@
         </w:rPr>
         <w:t xml:space="preserve">  - </w:t>
       </w:r>
+      <w:proofErr w:type="spellStart"/>
       <w:r>
         <w:rPr>
           <w:rFonts w:ascii="Arial" w:hAnsi="Arial" w:cs="Arial"/>
@@ -2525,6 +2887,7 @@
         </w:rPr>
         <w:t>Developer</w:t>
       </w:r>
+      <w:proofErr w:type="spellEnd"/>
       <w:r>
         <w:rPr>
           <w:rFonts w:ascii="Arial" w:hAnsi="Arial" w:cs="Arial"/>
@@ -2612,6 +2975,7 @@
         </w:rPr>
         <w:t xml:space="preserve">  - </w:t>
       </w:r>
+      <w:proofErr w:type="spellStart"/>
       <w:r>
         <w:rPr>
           <w:rFonts w:ascii="Arial" w:hAnsi="Arial" w:cs="Arial"/>
@@ -2621,6 +2985,7 @@
         </w:rPr>
         <w:t>Developer</w:t>
       </w:r>
+      <w:proofErr w:type="spellEnd"/>
       <w:r>
         <w:rPr>
           <w:rFonts w:ascii="Arial" w:hAnsi="Arial" w:cs="Arial"/>
@@ -2727,6 +3092,7 @@
         </w:rPr>
         <w:t xml:space="preserve">  - </w:t>
       </w:r>
+      <w:proofErr w:type="spellStart"/>
       <w:r>
         <w:rPr>
           <w:rFonts w:ascii="Arial" w:hAnsi="Arial" w:cs="Arial"/>
@@ -2736,6 +3102,7 @@
         </w:rPr>
         <w:t>Developer</w:t>
       </w:r>
+      <w:proofErr w:type="spellEnd"/>
     </w:p>
     <w:p>
       <w:pPr>
@@ -2814,6 +3181,7 @@
         </w:rPr>
         <w:t xml:space="preserve">  - </w:t>
       </w:r>
+      <w:proofErr w:type="spellStart"/>
       <w:r>
         <w:rPr>
           <w:rFonts w:ascii="Arial" w:hAnsi="Arial" w:cs="Arial"/>
@@ -2823,6 +3191,7 @@
         </w:rPr>
         <w:t>Developer</w:t>
       </w:r>
+      <w:proofErr w:type="spellEnd"/>
     </w:p>
     <w:p>
       <w:pPr>
@@ -2901,6 +3270,7 @@
         </w:rPr>
         <w:t xml:space="preserve">  - </w:t>
       </w:r>
+      <w:proofErr w:type="spellStart"/>
       <w:r>
         <w:rPr>
           <w:rFonts w:ascii="Arial" w:hAnsi="Arial" w:cs="Arial"/>
@@ -2910,6 +3280,7 @@
         </w:rPr>
         <w:t>Developer</w:t>
       </w:r>
+      <w:proofErr w:type="spellEnd"/>
     </w:p>
     <w:p>
       <w:pPr>
@@ -3008,6 +3379,7 @@
         </w:rPr>
         <w:t xml:space="preserve">  - </w:t>
       </w:r>
+      <w:proofErr w:type="spellStart"/>
       <w:r>
         <w:rPr>
           <w:rFonts w:ascii="Arial" w:hAnsi="Arial" w:cs="Arial"/>
@@ -3017,6 +3389,7 @@
         </w:rPr>
         <w:t>Developer</w:t>
       </w:r>
+      <w:proofErr w:type="spellEnd"/>
     </w:p>
     <w:p>
       <w:pPr>
@@ -3095,6 +3468,7 @@
         </w:rPr>
         <w:t xml:space="preserve">  - </w:t>
       </w:r>
+      <w:proofErr w:type="spellStart"/>
       <w:r>
         <w:rPr>
           <w:rFonts w:ascii="Arial" w:hAnsi="Arial" w:cs="Arial"/>
@@ -3104,6 +3478,7 @@
         </w:rPr>
         <w:t>Developer</w:t>
       </w:r>
+      <w:proofErr w:type="spellEnd"/>
     </w:p>
     <w:p>
       <w:pPr>
@@ -3182,6 +3557,7 @@
         </w:rPr>
         <w:t xml:space="preserve">  - </w:t>
       </w:r>
+      <w:proofErr w:type="spellStart"/>
       <w:r>
         <w:rPr>
           <w:rFonts w:ascii="Arial" w:hAnsi="Arial" w:cs="Arial"/>
@@ -3191,6 +3567,7 @@
         </w:rPr>
         <w:t>Developer</w:t>
       </w:r>
+      <w:proofErr w:type="spellEnd"/>
     </w:p>
     <w:p>
       <w:pPr>
@@ -3288,6 +3665,7 @@
         </w:rPr>
         <w:t xml:space="preserve">  - </w:t>
       </w:r>
+      <w:proofErr w:type="spellStart"/>
       <w:r>
         <w:rPr>
           <w:rFonts w:ascii="Arial" w:hAnsi="Arial" w:cs="Arial"/>
@@ -3297,6 +3675,7 @@
         </w:rPr>
         <w:t>Developer</w:t>
       </w:r>
+      <w:proofErr w:type="spellEnd"/>
     </w:p>
     <w:p>
       <w:pPr>
@@ -3375,6 +3754,7 @@
         </w:rPr>
         <w:t xml:space="preserve">  - </w:t>
       </w:r>
+      <w:proofErr w:type="spellStart"/>
       <w:r>
         <w:rPr>
           <w:rFonts w:ascii="Arial" w:hAnsi="Arial" w:cs="Arial"/>
@@ -3384,6 +3764,7 @@
         </w:rPr>
         <w:t>Developer</w:t>
       </w:r>
+      <w:proofErr w:type="spellEnd"/>
     </w:p>
     <w:p>
       <w:pPr>
@@ -3463,6 +3844,7 @@
         <w:lastRenderedPageBreak/>
         <w:t xml:space="preserve">  - </w:t>
       </w:r>
+      <w:proofErr w:type="spellStart"/>
       <w:r>
         <w:rPr>
           <w:rFonts w:ascii="Arial" w:hAnsi="Arial" w:cs="Arial"/>
@@ -3472,6 +3854,7 @@
         </w:rPr>
         <w:t>Developer</w:t>
       </w:r>
+      <w:proofErr w:type="spellEnd"/>
     </w:p>
     <w:p>
       <w:pPr>
@@ -3550,8 +3933,20 @@
           <w:sz w:val="24"/>
           <w:szCs w:val="24"/>
         </w:rPr>
-        <w:t xml:space="preserve"> Sprint Review</w:t>
-      </w:r>
+        <w:t xml:space="preserve"> Sprint </w:t>
+      </w:r>
+      <w:proofErr w:type="spellStart"/>
+      <w:r>
+        <w:rPr>
+          <w:rFonts w:ascii="Arial" w:hAnsi="Arial" w:cs="Arial"/>
+          <w:b/>
+          <w:bCs/>
+          <w:sz w:val="24"/>
+          <w:szCs w:val="24"/>
+        </w:rPr>
+        <w:t>Review</w:t>
+      </w:r>
+      <w:proofErr w:type="spellEnd"/>
     </w:p>
     <w:p>
       <w:pPr>
@@ -3628,27 +4023,65 @@
           <w:sz w:val="24"/>
           <w:szCs w:val="24"/>
         </w:rPr>
-        <w:t>- Product Owner</w:t>
-      </w:r>
-    </w:p>
-    <w:p>
-      <w:pPr>
-        <w:spacing w:line="360" w:lineRule="auto"/>
-        <w:jc w:val="both"/>
-        <w:rPr>
-          <w:rFonts w:ascii="Arial" w:hAnsi="Arial" w:cs="Arial"/>
-          <w:sz w:val="24"/>
-          <w:szCs w:val="24"/>
-        </w:rPr>
-      </w:pPr>
-      <w:r>
-        <w:rPr>
-          <w:rFonts w:ascii="Arial" w:hAnsi="Arial" w:cs="Arial"/>
-          <w:sz w:val="24"/>
-          <w:szCs w:val="24"/>
-        </w:rPr>
-        <w:t>- Developers</w:t>
-      </w:r>
+        <w:t xml:space="preserve">- </w:t>
+      </w:r>
+      <w:proofErr w:type="spellStart"/>
+      <w:r>
+        <w:rPr>
+          <w:rFonts w:ascii="Arial" w:hAnsi="Arial" w:cs="Arial"/>
+          <w:sz w:val="24"/>
+          <w:szCs w:val="24"/>
+        </w:rPr>
+        <w:t>Product</w:t>
+      </w:r>
+      <w:proofErr w:type="spellEnd"/>
+      <w:r>
+        <w:rPr>
+          <w:rFonts w:ascii="Arial" w:hAnsi="Arial" w:cs="Arial"/>
+          <w:sz w:val="24"/>
+          <w:szCs w:val="24"/>
+        </w:rPr>
+        <w:t xml:space="preserve"> </w:t>
+      </w:r>
+      <w:proofErr w:type="spellStart"/>
+      <w:r>
+        <w:rPr>
+          <w:rFonts w:ascii="Arial" w:hAnsi="Arial" w:cs="Arial"/>
+          <w:sz w:val="24"/>
+          <w:szCs w:val="24"/>
+        </w:rPr>
+        <w:t>Owner</w:t>
+      </w:r>
+      <w:proofErr w:type="spellEnd"/>
+    </w:p>
+    <w:p>
+      <w:pPr>
+        <w:spacing w:line="360" w:lineRule="auto"/>
+        <w:jc w:val="both"/>
+        <w:rPr>
+          <w:rFonts w:ascii="Arial" w:hAnsi="Arial" w:cs="Arial"/>
+          <w:sz w:val="24"/>
+          <w:szCs w:val="24"/>
+        </w:rPr>
+      </w:pPr>
+      <w:r>
+        <w:rPr>
+          <w:rFonts w:ascii="Arial" w:hAnsi="Arial" w:cs="Arial"/>
+          <w:sz w:val="24"/>
+          <w:szCs w:val="24"/>
+        </w:rPr>
+        <w:t xml:space="preserve">- </w:t>
+      </w:r>
+      <w:proofErr w:type="spellStart"/>
+      <w:r>
+        <w:rPr>
+          <w:rFonts w:ascii="Arial" w:hAnsi="Arial" w:cs="Arial"/>
+          <w:sz w:val="24"/>
+          <w:szCs w:val="24"/>
+        </w:rPr>
+        <w:t>Developers</w:t>
+      </w:r>
+      <w:proofErr w:type="spellEnd"/>
     </w:p>
     <w:p>
       <w:pPr>
@@ -3809,15 +4242,71 @@
           <w:szCs w:val="24"/>
         </w:rPr>
       </w:pPr>
-      <w:r>
-        <w:rPr>
-          <w:rFonts w:ascii="Arial" w:hAnsi="Arial" w:cs="Arial"/>
-          <w:b/>
-          <w:bCs/>
-          <w:sz w:val="24"/>
-          <w:szCs w:val="24"/>
-        </w:rPr>
-        <w:t>Feedback del Product Owner:</w:t>
+      <w:proofErr w:type="spellStart"/>
+      <w:r>
+        <w:rPr>
+          <w:rFonts w:ascii="Arial" w:hAnsi="Arial" w:cs="Arial"/>
+          <w:b/>
+          <w:bCs/>
+          <w:sz w:val="24"/>
+          <w:szCs w:val="24"/>
+        </w:rPr>
+        <w:t>Feedback</w:t>
+      </w:r>
+      <w:proofErr w:type="spellEnd"/>
+      <w:r>
+        <w:rPr>
+          <w:rFonts w:ascii="Arial" w:hAnsi="Arial" w:cs="Arial"/>
+          <w:b/>
+          <w:bCs/>
+          <w:sz w:val="24"/>
+          <w:szCs w:val="24"/>
+        </w:rPr>
+        <w:t xml:space="preserve"> del </w:t>
+      </w:r>
+      <w:proofErr w:type="spellStart"/>
+      <w:r>
+        <w:rPr>
+          <w:rFonts w:ascii="Arial" w:hAnsi="Arial" w:cs="Arial"/>
+          <w:b/>
+          <w:bCs/>
+          <w:sz w:val="24"/>
+          <w:szCs w:val="24"/>
+        </w:rPr>
+        <w:t>Product</w:t>
+      </w:r>
+      <w:proofErr w:type="spellEnd"/>
+      <w:r>
+        <w:rPr>
+          <w:rFonts w:ascii="Arial" w:hAnsi="Arial" w:cs="Arial"/>
+          <w:b/>
+          <w:bCs/>
+          <w:sz w:val="24"/>
+          <w:szCs w:val="24"/>
+        </w:rPr>
+        <w:t xml:space="preserve"> </w:t>
+      </w:r>
+      <w:proofErr w:type="spellStart"/>
+      <w:r>
+        <w:rPr>
+          <w:rFonts w:ascii="Arial" w:hAnsi="Arial" w:cs="Arial"/>
+          <w:b/>
+          <w:bCs/>
+          <w:sz w:val="24"/>
+          <w:szCs w:val="24"/>
+        </w:rPr>
+        <w:t>Owner</w:t>
+      </w:r>
+      <w:proofErr w:type="spellEnd"/>
+      <w:r>
+        <w:rPr>
+          <w:rFonts w:ascii="Arial" w:hAnsi="Arial" w:cs="Arial"/>
+          <w:b/>
+          <w:bCs/>
+          <w:sz w:val="24"/>
+          <w:szCs w:val="24"/>
+        </w:rPr>
+        <w:t>:</w:t>
       </w:r>
     </w:p>
     <w:p>
@@ -3973,7 +4462,34 @@
           <w:szCs w:val="24"/>
         </w:rPr>
         <w:lastRenderedPageBreak/>
-        <w:t>- Product Owne</w:t>
+        <w:t xml:space="preserve">- </w:t>
+      </w:r>
+      <w:proofErr w:type="spellStart"/>
+      <w:r>
+        <w:rPr>
+          <w:rFonts w:ascii="Arial" w:hAnsi="Arial" w:cs="Arial"/>
+          <w:sz w:val="24"/>
+          <w:szCs w:val="24"/>
+        </w:rPr>
+        <w:t>Product</w:t>
+      </w:r>
+      <w:proofErr w:type="spellEnd"/>
+      <w:r>
+        <w:rPr>
+          <w:rFonts w:ascii="Arial" w:hAnsi="Arial" w:cs="Arial"/>
+          <w:sz w:val="24"/>
+          <w:szCs w:val="24"/>
+        </w:rPr>
+        <w:t xml:space="preserve"> </w:t>
+      </w:r>
+      <w:proofErr w:type="spellStart"/>
+      <w:r>
+        <w:rPr>
+          <w:rFonts w:ascii="Arial" w:hAnsi="Arial" w:cs="Arial"/>
+          <w:sz w:val="24"/>
+          <w:szCs w:val="24"/>
+        </w:rPr>
+        <w:t>Owne</w:t>
       </w:r>
       <w:r>
         <w:rPr>
@@ -3983,25 +4499,36 @@
         </w:rPr>
         <w:t>r</w:t>
       </w:r>
-    </w:p>
-    <w:p>
-      <w:pPr>
-        <w:spacing w:line="360" w:lineRule="auto"/>
-        <w:jc w:val="both"/>
-        <w:rPr>
-          <w:rFonts w:ascii="Arial" w:hAnsi="Arial" w:cs="Arial"/>
-          <w:sz w:val="24"/>
-          <w:szCs w:val="24"/>
-        </w:rPr>
-      </w:pPr>
-      <w:r>
-        <w:rPr>
-          <w:rFonts w:ascii="Arial" w:hAnsi="Arial" w:cs="Arial"/>
-          <w:sz w:val="24"/>
-          <w:szCs w:val="24"/>
-        </w:rPr>
-        <w:t>- Developers</w:t>
-      </w:r>
+      <w:proofErr w:type="spellEnd"/>
+    </w:p>
+    <w:p>
+      <w:pPr>
+        <w:spacing w:line="360" w:lineRule="auto"/>
+        <w:jc w:val="both"/>
+        <w:rPr>
+          <w:rFonts w:ascii="Arial" w:hAnsi="Arial" w:cs="Arial"/>
+          <w:sz w:val="24"/>
+          <w:szCs w:val="24"/>
+        </w:rPr>
+      </w:pPr>
+      <w:r>
+        <w:rPr>
+          <w:rFonts w:ascii="Arial" w:hAnsi="Arial" w:cs="Arial"/>
+          <w:sz w:val="24"/>
+          <w:szCs w:val="24"/>
+        </w:rPr>
+        <w:t xml:space="preserve">- </w:t>
+      </w:r>
+      <w:proofErr w:type="spellStart"/>
+      <w:r>
+        <w:rPr>
+          <w:rFonts w:ascii="Arial" w:hAnsi="Arial" w:cs="Arial"/>
+          <w:sz w:val="24"/>
+          <w:szCs w:val="24"/>
+        </w:rPr>
+        <w:t>Developers</w:t>
+      </w:r>
+      <w:proofErr w:type="spellEnd"/>
     </w:p>
     <w:p>
       <w:pPr>
@@ -4363,22 +4890,31 @@
           <w:sz w:val="24"/>
           <w:szCs w:val="24"/>
         </w:rPr>
-        <w:t xml:space="preserve">Se utilizaron herramientas de planificación como jira </w:t>
-      </w:r>
-    </w:p>
-    <w:p>
-      <w:pPr>
-        <w:spacing w:line="360" w:lineRule="auto"/>
-        <w:jc w:val="both"/>
-        <w:rPr>
-          <w:rFonts w:ascii="Arial" w:hAnsi="Arial" w:cs="Arial"/>
-          <w:sz w:val="24"/>
-          <w:szCs w:val="24"/>
-        </w:rPr>
-      </w:pPr>
-      <w:r>
-        <w:rPr>
-          <w:rFonts w:ascii="Arial" w:hAnsi="Arial" w:cs="Arial"/>
+        <w:t xml:space="preserve">Se utilizaron herramientas de planificación como </w:t>
+      </w:r>
+      <w:r>
+        <w:rPr>
+          <w:rFonts w:ascii="Arial" w:hAnsi="Arial" w:cs="Arial"/>
+          <w:sz w:val="24"/>
+          <w:szCs w:val="24"/>
+        </w:rPr>
+        <w:t xml:space="preserve">Jira </w:t>
+      </w:r>
+    </w:p>
+    <w:p>
+      <w:pPr>
+        <w:spacing w:line="360" w:lineRule="auto"/>
+        <w:jc w:val="both"/>
+        <w:rPr>
+          <w:rFonts w:ascii="Arial" w:hAnsi="Arial" w:cs="Arial"/>
+          <w:sz w:val="24"/>
+          <w:szCs w:val="24"/>
+        </w:rPr>
+      </w:pPr>
+      <w:r>
+        <w:rPr>
+          <w:rFonts w:ascii="Arial" w:hAnsi="Arial" w:cs="Arial"/>
+          <w:noProof/>
           <w:sz w:val="24"/>
           <w:szCs w:val="24"/>
         </w:rPr>

</xml_diff>